<commit_message>
Diagramas de Comunicaciones : generar solicitud y registrar préstamo
</commit_message>
<xml_diff>
--- a/Sistema/ECU03 Generar Solicitud de Prestamo.docx
+++ b/Sistema/ECU03 Generar Solicitud de Prestamo.docx
@@ -2860,7 +2860,7 @@
           <w:sz w:val="24"/>
           <w:szCs w:val="24"/>
         </w:rPr>
-        <w:t>El sistema valida que la cantidad solicitada sea menor a la de stock.</w:t>
+        <w:t>El sistema captura el código del alumno en sesión.</w:t>
       </w:r>
     </w:p>
     <w:p>
@@ -2888,47 +2888,7 @@
           <w:sz w:val="24"/>
           <w:szCs w:val="24"/>
         </w:rPr>
-        <w:t xml:space="preserve">El Sistema </w:t>
-      </w:r>
-      <w:r>
-        <w:rPr>
-          <w:rFonts w:ascii="Arial" w:hAnsi="Arial" w:cs="Arial"/>
-          <w:sz w:val="24"/>
-          <w:szCs w:val="24"/>
-        </w:rPr>
-        <w:t>genera</w:t>
-      </w:r>
-      <w:r>
-        <w:rPr>
-          <w:rFonts w:ascii="Arial" w:hAnsi="Arial" w:cs="Arial"/>
-          <w:sz w:val="24"/>
-          <w:szCs w:val="24"/>
-        </w:rPr>
-        <w:t xml:space="preserve"> </w:t>
-      </w:r>
-      <w:r>
-        <w:rPr>
-          <w:rFonts w:ascii="Arial" w:hAnsi="Arial" w:cs="Arial"/>
-          <w:sz w:val="24"/>
-          <w:szCs w:val="24"/>
-        </w:rPr>
-        <w:t>la solicitud de préstamo</w:t>
-      </w:r>
-      <w:r>
-        <w:rPr>
-          <w:rFonts w:ascii="Arial" w:hAnsi="Arial" w:cs="Arial"/>
-          <w:sz w:val="24"/>
-          <w:szCs w:val="24"/>
-        </w:rPr>
-        <w:t xml:space="preserve"> con el estado “Generado”</w:t>
-      </w:r>
-      <w:r>
-        <w:rPr>
-          <w:rFonts w:ascii="Arial" w:hAnsi="Arial" w:cs="Arial"/>
-          <w:sz w:val="24"/>
-          <w:szCs w:val="24"/>
-        </w:rPr>
-        <w:t>.</w:t>
+        <w:t>El sistema valida que la cantidad solicitada sea menor a la de stock.</w:t>
       </w:r>
     </w:p>
     <w:p>
@@ -2956,39 +2916,47 @@
           <w:sz w:val="24"/>
           <w:szCs w:val="24"/>
         </w:rPr>
-        <w:t xml:space="preserve">El </w:t>
-      </w:r>
-      <w:r>
-        <w:rPr>
-          <w:rFonts w:ascii="Arial" w:hAnsi="Arial" w:cs="Arial"/>
-          <w:sz w:val="24"/>
-          <w:szCs w:val="24"/>
-        </w:rPr>
-        <w:t>s</w:t>
-      </w:r>
-      <w:r>
-        <w:rPr>
-          <w:rFonts w:ascii="Arial" w:hAnsi="Arial" w:cs="Arial"/>
-          <w:sz w:val="24"/>
-          <w:szCs w:val="24"/>
-        </w:rPr>
-        <w:t xml:space="preserve">istema muestra el MSG: </w:t>
-      </w:r>
-      <w:r>
-        <w:rPr>
-          <w:rFonts w:ascii="Arial" w:hAnsi="Arial" w:cs="Arial"/>
-          <w:sz w:val="24"/>
-          <w:szCs w:val="24"/>
-        </w:rPr>
-        <w:t>“</w:t>
-      </w:r>
-      <w:r>
-        <w:rPr>
-          <w:rFonts w:ascii="Arial" w:hAnsi="Arial" w:cs="Arial"/>
-          <w:sz w:val="24"/>
-          <w:szCs w:val="24"/>
-        </w:rPr>
-        <w:t>Se ha generado la solicitud de préstamo con éxito.”</w:t>
+        <w:t xml:space="preserve">El Sistema </w:t>
+      </w:r>
+      <w:r>
+        <w:rPr>
+          <w:rFonts w:ascii="Arial" w:hAnsi="Arial" w:cs="Arial"/>
+          <w:sz w:val="24"/>
+          <w:szCs w:val="24"/>
+        </w:rPr>
+        <w:t>genera</w:t>
+      </w:r>
+      <w:r>
+        <w:rPr>
+          <w:rFonts w:ascii="Arial" w:hAnsi="Arial" w:cs="Arial"/>
+          <w:sz w:val="24"/>
+          <w:szCs w:val="24"/>
+        </w:rPr>
+        <w:t xml:space="preserve"> </w:t>
+      </w:r>
+      <w:r>
+        <w:rPr>
+          <w:rFonts w:ascii="Arial" w:hAnsi="Arial" w:cs="Arial"/>
+          <w:sz w:val="24"/>
+          <w:szCs w:val="24"/>
+        </w:rPr>
+        <w:t>la solicitud de préstamo</w:t>
+      </w:r>
+      <w:r>
+        <w:rPr>
+          <w:rFonts w:ascii="Arial" w:hAnsi="Arial" w:cs="Arial"/>
+          <w:sz w:val="24"/>
+          <w:szCs w:val="24"/>
+        </w:rPr>
+        <w:t xml:space="preserve"> con el estado “Generado”</w:t>
+      </w:r>
+      <w:r>
+        <w:rPr>
+          <w:rFonts w:ascii="Arial" w:hAnsi="Arial" w:cs="Arial"/>
+          <w:sz w:val="24"/>
+          <w:szCs w:val="24"/>
+        </w:rPr>
+        <w:t>.</w:t>
       </w:r>
     </w:p>
     <w:p>
@@ -3006,7 +2974,6 @@
         <w:jc w:val="both"/>
         <w:rPr>
           <w:rFonts w:ascii="Arial" w:hAnsi="Arial" w:cs="Arial"/>
-          <w:bCs/>
           <w:sz w:val="24"/>
           <w:szCs w:val="24"/>
         </w:rPr>
@@ -3025,15 +2992,31 @@
           <w:sz w:val="24"/>
           <w:szCs w:val="24"/>
         </w:rPr>
-        <w:t>Alumno</w:t>
-      </w:r>
-      <w:r>
-        <w:rPr>
-          <w:rFonts w:ascii="Arial" w:hAnsi="Arial" w:cs="Arial"/>
-          <w:sz w:val="24"/>
-          <w:szCs w:val="24"/>
-        </w:rPr>
-        <w:t xml:space="preserve"> selecciona salir.</w:t>
+        <w:t>s</w:t>
+      </w:r>
+      <w:r>
+        <w:rPr>
+          <w:rFonts w:ascii="Arial" w:hAnsi="Arial" w:cs="Arial"/>
+          <w:sz w:val="24"/>
+          <w:szCs w:val="24"/>
+        </w:rPr>
+        <w:t xml:space="preserve">istema muestra el MSG: </w:t>
+      </w:r>
+      <w:r>
+        <w:rPr>
+          <w:rFonts w:ascii="Arial" w:hAnsi="Arial" w:cs="Arial"/>
+          <w:sz w:val="24"/>
+          <w:szCs w:val="24"/>
+        </w:rPr>
+        <w:t>“</w:t>
+      </w:r>
+      <w:r>
+        <w:rPr>
+          <w:rFonts w:ascii="Arial" w:hAnsi="Arial" w:cs="Arial"/>
+          <w:sz w:val="24"/>
+          <w:szCs w:val="24"/>
+        </w:rPr>
+        <w:t>Se ha generado la solicitud de préstamo con éxito.”</w:t>
       </w:r>
     </w:p>
     <w:p>
@@ -3051,17 +3034,34 @@
         <w:jc w:val="both"/>
         <w:rPr>
           <w:rFonts w:ascii="Arial" w:hAnsi="Arial" w:cs="Arial"/>
-          <w:sz w:val="24"/>
-          <w:szCs w:val="24"/>
-        </w:rPr>
-      </w:pPr>
-      <w:r>
-        <w:rPr>
-          <w:rFonts w:ascii="Arial" w:hAnsi="Arial" w:cs="Arial"/>
-          <w:sz w:val="24"/>
-          <w:szCs w:val="24"/>
-        </w:rPr>
-        <w:t>Se cierra la interfaz.</w:t>
+          <w:bCs/>
+          <w:sz w:val="24"/>
+          <w:szCs w:val="24"/>
+        </w:rPr>
+      </w:pPr>
+      <w:r>
+        <w:rPr>
+          <w:rFonts w:ascii="Arial" w:hAnsi="Arial" w:cs="Arial"/>
+          <w:sz w:val="24"/>
+          <w:szCs w:val="24"/>
+        </w:rPr>
+        <w:t xml:space="preserve">El </w:t>
+      </w:r>
+      <w:r>
+        <w:rPr>
+          <w:rFonts w:ascii="Arial" w:hAnsi="Arial" w:cs="Arial"/>
+          <w:sz w:val="24"/>
+          <w:szCs w:val="24"/>
+        </w:rPr>
+        <w:t>Alumno</w:t>
+      </w:r>
+      <w:r>
+        <w:rPr>
+          <w:rFonts w:ascii="Arial" w:hAnsi="Arial" w:cs="Arial"/>
+          <w:sz w:val="24"/>
+          <w:szCs w:val="24"/>
+        </w:rPr>
+        <w:t xml:space="preserve"> selecciona salir.</w:t>
       </w:r>
     </w:p>
     <w:p>
@@ -3089,6 +3089,34 @@
           <w:sz w:val="24"/>
           <w:szCs w:val="24"/>
         </w:rPr>
+        <w:t>Se cierra la interfaz.</w:t>
+      </w:r>
+    </w:p>
+    <w:p>
+      <w:pPr>
+        <w:pStyle w:val="Prrafodelista"/>
+        <w:numPr>
+          <w:ilvl w:val="0"/>
+          <w:numId w:val="4"/>
+        </w:numPr>
+        <w:autoSpaceDE w:val="0"/>
+        <w:autoSpaceDN w:val="0"/>
+        <w:adjustRightInd w:val="0"/>
+        <w:spacing w:before="120" w:after="0" w:line="240" w:lineRule="auto"/>
+        <w:ind w:left="1276" w:hanging="425"/>
+        <w:jc w:val="both"/>
+        <w:rPr>
+          <w:rFonts w:ascii="Arial" w:hAnsi="Arial" w:cs="Arial"/>
+          <w:sz w:val="24"/>
+          <w:szCs w:val="24"/>
+        </w:rPr>
+      </w:pPr>
+      <w:r>
+        <w:rPr>
+          <w:rFonts w:ascii="Arial" w:hAnsi="Arial" w:cs="Arial"/>
+          <w:sz w:val="24"/>
+          <w:szCs w:val="24"/>
+        </w:rPr>
         <w:t>Finaliza el caso de uso.</w:t>
       </w:r>
     </w:p>
@@ -3159,6 +3187,7 @@
           <w:sz w:val="24"/>
           <w:szCs w:val="24"/>
         </w:rPr>
+        <w:lastRenderedPageBreak/>
         <w:tab/>
       </w:r>
       <w:r>
@@ -3924,6 +3953,29 @@
         <w:autoSpaceDN w:val="0"/>
         <w:adjustRightInd w:val="0"/>
         <w:spacing w:before="120" w:after="0" w:line="240" w:lineRule="auto"/>
+        <w:ind w:left="143" w:firstLine="708"/>
+        <w:jc w:val="both"/>
+        <w:rPr>
+          <w:rFonts w:ascii="Arial" w:hAnsi="Arial" w:cs="Arial"/>
+          <w:sz w:val="24"/>
+          <w:szCs w:val="24"/>
+        </w:rPr>
+      </w:pPr>
+      <w:r>
+        <w:rPr>
+          <w:rFonts w:ascii="Arial" w:hAnsi="Arial" w:cs="Arial"/>
+          <w:sz w:val="24"/>
+          <w:szCs w:val="24"/>
+        </w:rPr>
+        <w:t>El sistema captura el código del alumno en sesión.</w:t>
+      </w:r>
+    </w:p>
+    <w:p>
+      <w:pPr>
+        <w:autoSpaceDE w:val="0"/>
+        <w:autoSpaceDN w:val="0"/>
+        <w:adjustRightInd w:val="0"/>
+        <w:spacing w:before="120" w:after="0" w:line="240" w:lineRule="auto"/>
         <w:ind w:left="851"/>
         <w:jc w:val="both"/>
         <w:rPr>
@@ -4099,6 +4151,7 @@
         <w:rPr>
           <w:u w:val="none"/>
         </w:rPr>
+        <w:lastRenderedPageBreak/>
         <w:t>Pre-Condiciones</w:t>
       </w:r>
       <w:bookmarkEnd w:id="5"/>
@@ -4129,27 +4182,7 @@
           <w:szCs w:val="24"/>
           <w:lang w:val="es-PE"/>
         </w:rPr>
-        <w:t xml:space="preserve">El alumno se </w:t>
-      </w:r>
-      <w:proofErr w:type="spellStart"/>
-      <w:r>
-        <w:rPr>
-          <w:rFonts w:ascii="Arial" w:hAnsi="Arial" w:cs="Arial"/>
-          <w:sz w:val="24"/>
-          <w:szCs w:val="24"/>
-          <w:lang w:val="es-PE"/>
-        </w:rPr>
-        <w:t>logueo</w:t>
-      </w:r>
-      <w:proofErr w:type="spellEnd"/>
-      <w:r>
-        <w:rPr>
-          <w:rFonts w:ascii="Arial" w:hAnsi="Arial" w:cs="Arial"/>
-          <w:sz w:val="24"/>
-          <w:szCs w:val="24"/>
-          <w:lang w:val="es-PE"/>
-        </w:rPr>
-        <w:t xml:space="preserve"> en el sistema.</w:t>
+        <w:t>El alumno se logueo en el sistema.</w:t>
       </w:r>
     </w:p>
     <w:p>
@@ -4166,7 +4199,6 @@
         <w:rPr>
           <w:u w:val="none"/>
         </w:rPr>
-        <w:lastRenderedPageBreak/>
         <w:t>Post-Condiciones</w:t>
       </w:r>
       <w:bookmarkEnd w:id="6"/>

</xml_diff>